<commit_message>
Latest cover to comply with Direction des Bibliothèques
</commit_message>
<xml_diff>
--- a/couverture_de_these_ChalampalakisZ.docx
+++ b/couverture_de_these_ChalampalakisZ.docx
@@ -653,7 +653,7 @@
           <w:sz w:val="36"/>
           <w:szCs w:val="48"/>
         </w:rPr>
-        <w:t xml:space="preserve"> image</w:t>
+        <w:t xml:space="preserve"> </w:t>
       </w:r>
       <w:r>
         <w:rPr>
@@ -663,7 +663,7 @@
           <w:sz w:val="36"/>
           <w:szCs w:val="48"/>
         </w:rPr>
-        <w:t>s</w:t>
+        <w:t xml:space="preserve">cartes </w:t>
       </w:r>
       <w:r>
         <w:rPr>
@@ -673,7 +673,7 @@
           <w:sz w:val="36"/>
           <w:szCs w:val="48"/>
         </w:rPr>
-        <w:t xml:space="preserve"> </w:t>
+        <w:t>paramétr</w:t>
       </w:r>
       <w:r>
         <w:rPr>
@@ -683,7 +683,7 @@
           <w:sz w:val="36"/>
           <w:szCs w:val="48"/>
         </w:rPr>
-        <w:t>paramétr</w:t>
+        <w:t>ique</w:t>
       </w:r>
       <w:r>
         <w:rPr>
@@ -693,7 +693,17 @@
           <w:sz w:val="36"/>
           <w:szCs w:val="48"/>
         </w:rPr>
-        <w:t>ique corps-entier</w:t>
+        <w:t>s</w:t>
+      </w:r>
+      <w:r>
+        <w:rPr>
+          <w:rFonts w:ascii="Segoe UI" w:hAnsi="Segoe UI" w:cs="Segoe UI"/>
+          <w:i/>
+          <w:color w:val="000000" w:themeColor="text1"/>
+          <w:sz w:val="36"/>
+          <w:szCs w:val="48"/>
+        </w:rPr>
+        <w:t xml:space="preserve"> corps-entier</w:t>
       </w:r>
       <w:r>
         <w:rPr>
@@ -1275,7 +1285,7 @@
           </mc:Choice>
           <mc:Fallback>
             <w:pict>
-              <v:shape w14:anchorId="7F82F723" id="Zone de texte 3" o:spid="_x0000_s1035" type="#_x0000_t202" style="position:absolute;left:0;text-align:left;margin-left:-157.3pt;margin-top:250.4pt;width:134.1pt;height:24.75pt;rotation:-90;z-index:251666432;visibility:visible;mso-wrap-style:square;mso-width-percent:0;mso-height-percent:0;mso-wrap-distance-left:9pt;mso-wrap-distance-top:0;mso-wrap-distance-right:9pt;mso-wrap-distance-bottom:0;mso-position-horizontal:absolute;mso-position-horizontal-relative:text;mso-position-vertical:absolute;mso-position-vertical-relative:text;mso-width-percent:0;mso-height-percent:0;mso-width-relative:margin;mso-height-relative:margin;v-text-anchor:top" o:gfxdata="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" filled="f" strokecolor="#63003c" strokeweight=".5pt">
+              <v:shape w14:anchorId="08985CF2" id="Zone de texte 3" o:spid="_x0000_s1035" type="#_x0000_t202" style="position:absolute;left:0;text-align:left;margin-left:-157.3pt;margin-top:250.4pt;width:134.1pt;height:24.75pt;rotation:-90;z-index:251666432;visibility:visible;mso-wrap-style:square;mso-width-percent:0;mso-height-percent:0;mso-wrap-distance-left:9pt;mso-wrap-distance-top:0;mso-wrap-distance-right:9pt;mso-wrap-distance-bottom:0;mso-position-horizontal:absolute;mso-position-horizontal-relative:text;mso-position-vertical:absolute;mso-position-vertical-relative:text;mso-width-percent:0;mso-height-percent:0;mso-width-relative:margin;mso-height-relative:margin;v-text-anchor:top" o:gfxdata="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" filled="f" strokecolor="#63003c" strokeweight=".5pt">
                 <v:textbox>
                   <w:txbxContent>
                     <w:p>
@@ -2185,10 +2195,8 @@
                 <w:sz w:val="20"/>
                 <w:szCs w:val="18"/>
               </w:rPr>
-              <w:t>&amp; Examinateur</w:t>
-            </w:r>
-            <w:bookmarkStart w:id="0" w:name="_GoBack"/>
-            <w:bookmarkEnd w:id="0"/>
+              <w:t>de thèse</w:t>
+            </w:r>
           </w:p>
         </w:tc>
       </w:tr>
@@ -2264,6 +2272,8 @@
           </wp:inline>
         </w:drawing>
       </w:r>
+      <w:bookmarkStart w:id="0" w:name="_GoBack"/>
+      <w:bookmarkEnd w:id="0"/>
     </w:p>
     <w:tbl>
       <w:tblPr>
@@ -2329,7 +2339,7 @@
                 <w:szCs w:val="22"/>
                 <w:lang w:eastAsia="en-US" w:bidi="ar-SA"/>
               </w:rPr>
-              <w:t>Modélisation et reconstruction de images paramétrique corps-entier en imagerie pharmacologique TEP-IRM</w:t>
+              <w:t>Modélisation et reconstruction de cartes paramétrique</w:t>
             </w:r>
             <w:r>
               <w:rPr>
@@ -2338,7 +2348,16 @@
                 <w:szCs w:val="22"/>
                 <w:lang w:eastAsia="en-US" w:bidi="ar-SA"/>
               </w:rPr>
-              <w:t>.</w:t>
+              <w:t>s</w:t>
+            </w:r>
+            <w:r>
+              <w:rPr>
+                <w:rFonts w:ascii="Segoe UI" w:eastAsia="Trebuchet MS" w:hAnsi="Segoe UI" w:cs="Segoe UI"/>
+                <w:sz w:val="20"/>
+                <w:szCs w:val="22"/>
+                <w:lang w:eastAsia="en-US" w:bidi="ar-SA"/>
+              </w:rPr>
+              <w:t xml:space="preserve"> corps-entier en imagerie pharmacologique TEP-IRM</w:t>
             </w:r>
           </w:p>
           <w:p>
@@ -2375,7 +2394,7 @@
                 <w:szCs w:val="22"/>
                 <w:lang w:eastAsia="en-US" w:bidi="ar-SA"/>
               </w:rPr>
-              <w:t>TEP, reconstruction dynamique, TEP corps entier, imagerie paramétrique</w:t>
+              <w:t>TEP, IRM, Reconstruction, Imagerie médicale, Corps-entier dynamique.</w:t>
             </w:r>
           </w:p>
           <w:tbl>
@@ -2690,7 +2709,25 @@
                 <w:szCs w:val="22"/>
                 <w:lang w:val="en-GB" w:eastAsia="en-US" w:bidi="ar-SA"/>
               </w:rPr>
-              <w:t>Modelling and Reconstruction of Whole Body parametric maps in PET-MRI Pharmacological imaging</w:t>
+              <w:t>Modelling and Reconstruction of Whole</w:t>
+            </w:r>
+            <w:r>
+              <w:rPr>
+                <w:rFonts w:ascii="Segoe UI" w:eastAsia="Trebuchet MS" w:hAnsi="Segoe UI" w:cs="Segoe UI"/>
+                <w:sz w:val="20"/>
+                <w:szCs w:val="22"/>
+                <w:lang w:val="en-GB" w:eastAsia="en-US" w:bidi="ar-SA"/>
+              </w:rPr>
+              <w:t>-</w:t>
+            </w:r>
+            <w:r>
+              <w:rPr>
+                <w:rFonts w:ascii="Segoe UI" w:eastAsia="Trebuchet MS" w:hAnsi="Segoe UI" w:cs="Segoe UI"/>
+                <w:sz w:val="20"/>
+                <w:szCs w:val="22"/>
+                <w:lang w:val="en-GB" w:eastAsia="en-US" w:bidi="ar-SA"/>
+              </w:rPr>
+              <w:t>Body parametric maps in PET-MRI Pharmacological imaging</w:t>
             </w:r>
           </w:p>
           <w:p>
@@ -2730,7 +2767,7 @@
                 <w:szCs w:val="22"/>
                 <w:lang w:val="en-GB" w:eastAsia="en-US" w:bidi="ar-SA"/>
               </w:rPr>
-              <w:t xml:space="preserve">Positron Emission tomography, </w:t>
+              <w:t>PET, MRI, Reconstruction, Medical Imaging, Dynamic Whole Body</w:t>
             </w:r>
             <w:r>
               <w:rPr>
@@ -2739,52 +2776,7 @@
                 <w:szCs w:val="22"/>
                 <w:lang w:val="en-GB" w:eastAsia="en-US" w:bidi="ar-SA"/>
               </w:rPr>
-              <w:t xml:space="preserve">Dynamic </w:t>
-            </w:r>
-            <w:r>
-              <w:rPr>
-                <w:rFonts w:ascii="Segoe UI" w:eastAsia="Trebuchet MS" w:hAnsi="Segoe UI" w:cs="Segoe UI"/>
-                <w:sz w:val="20"/>
-                <w:szCs w:val="22"/>
-                <w:lang w:val="en-GB" w:eastAsia="en-US" w:bidi="ar-SA"/>
-              </w:rPr>
-              <w:t>imaging</w:t>
-            </w:r>
-            <w:r>
-              <w:rPr>
-                <w:rFonts w:ascii="Segoe UI" w:eastAsia="Trebuchet MS" w:hAnsi="Segoe UI" w:cs="Segoe UI"/>
-                <w:sz w:val="20"/>
-                <w:szCs w:val="22"/>
-                <w:lang w:val="en-GB" w:eastAsia="en-US" w:bidi="ar-SA"/>
-              </w:rPr>
-              <w:t xml:space="preserve">, </w:t>
-            </w:r>
-            <w:r>
-              <w:rPr>
-                <w:rFonts w:ascii="Segoe UI" w:eastAsia="Trebuchet MS" w:hAnsi="Segoe UI" w:cs="Segoe UI"/>
-                <w:sz w:val="20"/>
-                <w:szCs w:val="22"/>
-                <w:lang w:val="en-GB" w:eastAsia="en-US" w:bidi="ar-SA"/>
-              </w:rPr>
-              <w:t>dynamic</w:t>
-            </w:r>
-            <w:r>
-              <w:rPr>
-                <w:rFonts w:ascii="Segoe UI" w:eastAsia="Trebuchet MS" w:hAnsi="Segoe UI" w:cs="Segoe UI"/>
-                <w:sz w:val="20"/>
-                <w:szCs w:val="22"/>
-                <w:lang w:val="en-GB" w:eastAsia="en-US" w:bidi="ar-SA"/>
-              </w:rPr>
-              <w:t xml:space="preserve"> reconstruction, Dynamic whole body PET, Parametric imaging</w:t>
-            </w:r>
-            <w:r>
-              <w:rPr>
-                <w:rFonts w:ascii="Segoe UI" w:eastAsia="Trebuchet MS" w:hAnsi="Segoe UI" w:cs="Segoe UI"/>
-                <w:sz w:val="20"/>
-                <w:szCs w:val="22"/>
-                <w:lang w:val="en-GB" w:eastAsia="en-US" w:bidi="ar-SA"/>
-              </w:rPr>
-              <w:t xml:space="preserve">, pharmacokinetic maps. </w:t>
+              <w:t xml:space="preserve">. </w:t>
             </w:r>
           </w:p>
           <w:tbl>
@@ -3062,15 +3054,15 @@
           <w:lang w:eastAsia="fr-FR" w:bidi="ar-SA"/>
         </w:rPr>
         <w:drawing>
-          <wp:anchor distT="0" distB="0" distL="114300" distR="114300" simplePos="0" relativeHeight="251667456" behindDoc="0" locked="0" layoutInCell="1" allowOverlap="1" wp14:anchorId="37D357DF" wp14:editId="6A16C8AE">
+          <wp:anchor distT="0" distB="0" distL="114300" distR="114300" simplePos="0" relativeHeight="251667456" behindDoc="0" locked="0" layoutInCell="1" allowOverlap="1" wp14:anchorId="37D357DF" wp14:editId="7486FD96">
             <wp:simplePos x="0" y="0"/>
             <wp:positionH relativeFrom="column">
               <wp:posOffset>0</wp:posOffset>
             </wp:positionH>
             <wp:positionV relativeFrom="paragraph">
-              <wp:posOffset>-8201660</wp:posOffset>
+              <wp:posOffset>-8032750</wp:posOffset>
             </wp:positionV>
-            <wp:extent cx="2731770" cy="626113"/>
+            <wp:extent cx="2731770" cy="626110"/>
             <wp:effectExtent l="0" t="0" r="0" b="0"/>
             <wp:wrapSquare wrapText="bothSides"/>
             <wp:docPr id="1" name="Image 21"/>
@@ -3099,7 +3091,7 @@
                   <pic:spPr>
                     <a:xfrm>
                       <a:off x="0" y="0"/>
-                      <a:ext cx="2731770" cy="626113"/>
+                      <a:ext cx="2731770" cy="626110"/>
                     </a:xfrm>
                     <a:prstGeom prst="rect">
                       <a:avLst/>
@@ -4658,7 +4650,7 @@
 </file>
 
 <file path=customXml/itemProps1.xml><?xml version="1.0" encoding="utf-8"?>
-<ds:datastoreItem xmlns:ds="http://schemas.openxmlformats.org/officeDocument/2006/customXml" ds:itemID="{4F435780-687C-4BE0-9EFE-951398B40B1E}">
+<ds:datastoreItem xmlns:ds="http://schemas.openxmlformats.org/officeDocument/2006/customXml" ds:itemID="{548702EF-7740-44F7-B52B-C3B1D7D74F54}">
   <ds:schemaRefs>
     <ds:schemaRef ds:uri="http://schemas.openxmlformats.org/officeDocument/2006/bibliography"/>
   </ds:schemaRefs>

</xml_diff>

<commit_message>
final changes on Mots clés
</commit_message>
<xml_diff>
--- a/couverture_de_these_ChalampalakisZ.docx
+++ b/couverture_de_these_ChalampalakisZ.docx
@@ -2272,8 +2272,6 @@
           </wp:inline>
         </w:drawing>
       </w:r>
-      <w:bookmarkStart w:id="0" w:name="_GoBack"/>
-      <w:bookmarkEnd w:id="0"/>
     </w:p>
     <w:tbl>
       <w:tblPr>
@@ -2394,8 +2392,64 @@
                 <w:szCs w:val="22"/>
                 <w:lang w:eastAsia="en-US" w:bidi="ar-SA"/>
               </w:rPr>
-              <w:t>TEP, IRM, Reconstruction, Imagerie médicale, Corps-entier dynamique.</w:t>
-            </w:r>
+              <w:t>Tomographie par émission de positrons (TEP), Imagerie par résonance magnétique (IRM), Imagerie dynamique, Reconstruction dynamique, TEP corps</w:t>
+            </w:r>
+            <w:r>
+              <w:rPr>
+                <w:rFonts w:ascii="Segoe UI" w:eastAsia="Trebuchet MS" w:hAnsi="Segoe UI" w:cs="Segoe UI"/>
+                <w:sz w:val="20"/>
+                <w:szCs w:val="22"/>
+                <w:lang w:eastAsia="en-US" w:bidi="ar-SA"/>
+              </w:rPr>
+              <w:t>-</w:t>
+            </w:r>
+            <w:r>
+              <w:rPr>
+                <w:rFonts w:ascii="Segoe UI" w:eastAsia="Trebuchet MS" w:hAnsi="Segoe UI" w:cs="Segoe UI"/>
+                <w:sz w:val="20"/>
+                <w:szCs w:val="22"/>
+                <w:lang w:eastAsia="en-US" w:bidi="ar-SA"/>
+              </w:rPr>
+              <w:t>entier</w:t>
+            </w:r>
+            <w:r>
+              <w:rPr>
+                <w:rFonts w:ascii="Segoe UI" w:eastAsia="Trebuchet MS" w:hAnsi="Segoe UI" w:cs="Segoe UI"/>
+                <w:sz w:val="20"/>
+                <w:szCs w:val="22"/>
+                <w:lang w:eastAsia="en-US" w:bidi="ar-SA"/>
+              </w:rPr>
+              <w:t xml:space="preserve"> </w:t>
+            </w:r>
+            <w:r>
+              <w:rPr>
+                <w:rFonts w:ascii="Segoe UI" w:eastAsia="Trebuchet MS" w:hAnsi="Segoe UI" w:cs="Segoe UI"/>
+                <w:sz w:val="20"/>
+                <w:szCs w:val="22"/>
+                <w:lang w:eastAsia="en-US" w:bidi="ar-SA"/>
+              </w:rPr>
+              <w:t>dynamique</w:t>
+            </w:r>
+            <w:r>
+              <w:rPr>
+                <w:rFonts w:ascii="Segoe UI" w:eastAsia="Trebuchet MS" w:hAnsi="Segoe UI" w:cs="Segoe UI"/>
+                <w:sz w:val="20"/>
+                <w:szCs w:val="22"/>
+                <w:lang w:eastAsia="en-US" w:bidi="ar-SA"/>
+              </w:rPr>
+              <w:t>, Imagerie paramétrique, Cartes pharmacocinétiques</w:t>
+            </w:r>
+            <w:r>
+              <w:rPr>
+                <w:rFonts w:ascii="Segoe UI" w:eastAsia="Trebuchet MS" w:hAnsi="Segoe UI" w:cs="Segoe UI"/>
+                <w:sz w:val="20"/>
+                <w:szCs w:val="22"/>
+                <w:lang w:eastAsia="en-US" w:bidi="ar-SA"/>
+              </w:rPr>
+              <w:t>.</w:t>
+            </w:r>
+            <w:bookmarkStart w:id="0" w:name="_GoBack"/>
+            <w:bookmarkEnd w:id="0"/>
           </w:p>
           <w:tbl>
             <w:tblPr>
@@ -2767,7 +2821,25 @@
                 <w:szCs w:val="22"/>
                 <w:lang w:val="en-GB" w:eastAsia="en-US" w:bidi="ar-SA"/>
               </w:rPr>
-              <w:t>PET, MRI, Reconstruction, Medical Imaging, Dynamic Whole Body</w:t>
+              <w:t>Positron emission tomography (PET), Magnetic resonance imaging (MRI), Dynamic imaging, Dynamic reconstruction, Dynamic whole</w:t>
+            </w:r>
+            <w:r>
+              <w:rPr>
+                <w:rFonts w:ascii="Segoe UI" w:eastAsia="Trebuchet MS" w:hAnsi="Segoe UI" w:cs="Segoe UI"/>
+                <w:sz w:val="20"/>
+                <w:szCs w:val="22"/>
+                <w:lang w:val="en-GB" w:eastAsia="en-US" w:bidi="ar-SA"/>
+              </w:rPr>
+              <w:t>-</w:t>
+            </w:r>
+            <w:r>
+              <w:rPr>
+                <w:rFonts w:ascii="Segoe UI" w:eastAsia="Trebuchet MS" w:hAnsi="Segoe UI" w:cs="Segoe UI"/>
+                <w:sz w:val="20"/>
+                <w:szCs w:val="22"/>
+                <w:lang w:val="en-GB" w:eastAsia="en-US" w:bidi="ar-SA"/>
+              </w:rPr>
+              <w:t>body PET, Parametric imaging, Pharmacokinetic maps</w:t>
             </w:r>
             <w:r>
               <w:rPr>
@@ -4650,7 +4722,7 @@
 </file>
 
 <file path=customXml/itemProps1.xml><?xml version="1.0" encoding="utf-8"?>
-<ds:datastoreItem xmlns:ds="http://schemas.openxmlformats.org/officeDocument/2006/customXml" ds:itemID="{548702EF-7740-44F7-B52B-C3B1D7D74F54}">
+<ds:datastoreItem xmlns:ds="http://schemas.openxmlformats.org/officeDocument/2006/customXml" ds:itemID="{B98FBF41-7215-4D25-A4C4-E68E6E77D105}">
   <ds:schemaRefs>
     <ds:schemaRef ds:uri="http://schemas.openxmlformats.org/officeDocument/2006/bibliography"/>
   </ds:schemaRefs>

</xml_diff>